<commit_message>
subindo rotas de usuario
</commit_message>
<xml_diff>
--- a/Requisitos do sistema.docx
+++ b/Requisitos do sistema.docx
@@ -339,6 +339,347 @@
         <w:t>Pesquisar pessoas-&gt; pesquisar pessoas</w:t>
       </w:r>
     </w:p>
+    <w:p/>
+    <w:p/>
+    <w:p>
+      <w:r>
+        <w:t>Banco de dados:</w:t>
+      </w:r>
+    </w:p>
+    <w:p>
+      <w:r>
+        <w:t>Usuário:</w:t>
+      </w:r>
+    </w:p>
+    <w:p>
+      <w:pPr>
+        <w:pStyle w:val="PargrafodaLista"/>
+        <w:numPr>
+          <w:ilvl w:val="0"/>
+          <w:numId w:val="1"/>
+        </w:numPr>
+      </w:pPr>
+      <w:r>
+        <w:t>Nome</w:t>
+      </w:r>
+    </w:p>
+    <w:p>
+      <w:pPr>
+        <w:pStyle w:val="PargrafodaLista"/>
+        <w:numPr>
+          <w:ilvl w:val="0"/>
+          <w:numId w:val="1"/>
+        </w:numPr>
+      </w:pPr>
+      <w:proofErr w:type="spellStart"/>
+      <w:r>
+        <w:t>Pk</w:t>
+      </w:r>
+      <w:proofErr w:type="spellEnd"/>
+      <w:r>
+        <w:t xml:space="preserve"> </w:t>
+      </w:r>
+      <w:proofErr w:type="spellStart"/>
+      <w:r>
+        <w:t>Username</w:t>
+      </w:r>
+      <w:proofErr w:type="spellEnd"/>
+    </w:p>
+    <w:p>
+      <w:pPr>
+        <w:pStyle w:val="PargrafodaLista"/>
+        <w:numPr>
+          <w:ilvl w:val="0"/>
+          <w:numId w:val="1"/>
+        </w:numPr>
+      </w:pPr>
+      <w:r>
+        <w:t>Email</w:t>
+      </w:r>
+    </w:p>
+    <w:p>
+      <w:pPr>
+        <w:pStyle w:val="PargrafodaLista"/>
+        <w:numPr>
+          <w:ilvl w:val="0"/>
+          <w:numId w:val="1"/>
+        </w:numPr>
+      </w:pPr>
+      <w:r>
+        <w:t>Senha</w:t>
+      </w:r>
+    </w:p>
+    <w:p>
+      <w:pPr>
+        <w:pStyle w:val="PargrafodaLista"/>
+        <w:numPr>
+          <w:ilvl w:val="0"/>
+          <w:numId w:val="1"/>
+        </w:numPr>
+      </w:pPr>
+      <w:r>
+        <w:t>Foto perfil</w:t>
+      </w:r>
+    </w:p>
+    <w:p>
+      <w:pPr>
+        <w:pStyle w:val="PargrafodaLista"/>
+      </w:pPr>
+    </w:p>
+    <w:p>
+      <w:pPr>
+        <w:pStyle w:val="PargrafodaLista"/>
+        <w:ind w:left="0"/>
+      </w:pPr>
+      <w:r>
+        <w:t>Lista</w:t>
+      </w:r>
+      <w:r>
+        <w:t xml:space="preserve"> fotos</w:t>
+      </w:r>
+      <w:r>
+        <w:t>:</w:t>
+      </w:r>
+    </w:p>
+    <w:p>
+      <w:pPr>
+        <w:pStyle w:val="PargrafodaLista"/>
+        <w:numPr>
+          <w:ilvl w:val="0"/>
+          <w:numId w:val="6"/>
+        </w:numPr>
+      </w:pPr>
+      <w:proofErr w:type="spellStart"/>
+      <w:r>
+        <w:t>Pk</w:t>
+      </w:r>
+      <w:proofErr w:type="spellEnd"/>
+      <w:r>
+        <w:t xml:space="preserve"> </w:t>
+      </w:r>
+      <w:r>
+        <w:t>Id foto</w:t>
+      </w:r>
+    </w:p>
+    <w:p>
+      <w:pPr>
+        <w:pStyle w:val="PargrafodaLista"/>
+        <w:numPr>
+          <w:ilvl w:val="0"/>
+          <w:numId w:val="5"/>
+        </w:numPr>
+      </w:pPr>
+      <w:proofErr w:type="spellStart"/>
+      <w:r>
+        <w:t>url</w:t>
+      </w:r>
+      <w:proofErr w:type="spellEnd"/>
+      <w:r>
+        <w:t xml:space="preserve"> foto</w:t>
+      </w:r>
+    </w:p>
+    <w:p>
+      <w:pPr>
+        <w:pStyle w:val="PargrafodaLista"/>
+        <w:numPr>
+          <w:ilvl w:val="0"/>
+          <w:numId w:val="5"/>
+        </w:numPr>
+      </w:pPr>
+      <w:proofErr w:type="spellStart"/>
+      <w:r>
+        <w:t>fk</w:t>
+      </w:r>
+      <w:proofErr w:type="spellEnd"/>
+      <w:r>
+        <w:t xml:space="preserve"> </w:t>
+      </w:r>
+      <w:proofErr w:type="spellStart"/>
+      <w:r>
+        <w:t>username</w:t>
+      </w:r>
+      <w:proofErr w:type="spellEnd"/>
+    </w:p>
+    <w:p>
+      <w:pPr>
+        <w:pStyle w:val="PargrafodaLista"/>
+        <w:numPr>
+          <w:ilvl w:val="0"/>
+          <w:numId w:val="5"/>
+        </w:numPr>
+      </w:pPr>
+      <w:r>
+        <w:t>data</w:t>
+      </w:r>
+    </w:p>
+    <w:p/>
+    <w:p/>
+    <w:p/>
+    <w:p/>
+    <w:p/>
+    <w:p>
+      <w:proofErr w:type="spellStart"/>
+      <w:r>
+        <w:lastRenderedPageBreak/>
+        <w:t>Comentarios</w:t>
+      </w:r>
+      <w:proofErr w:type="spellEnd"/>
+      <w:r>
+        <w:t>:</w:t>
+      </w:r>
+    </w:p>
+    <w:p>
+      <w:pPr>
+        <w:pStyle w:val="PargrafodaLista"/>
+        <w:numPr>
+          <w:ilvl w:val="0"/>
+          <w:numId w:val="7"/>
+        </w:numPr>
+      </w:pPr>
+      <w:r>
+        <w:t>texto</w:t>
+      </w:r>
+    </w:p>
+    <w:p>
+      <w:pPr>
+        <w:pStyle w:val="PargrafodaLista"/>
+        <w:numPr>
+          <w:ilvl w:val="0"/>
+          <w:numId w:val="7"/>
+        </w:numPr>
+      </w:pPr>
+      <w:proofErr w:type="spellStart"/>
+      <w:r>
+        <w:t>fk</w:t>
+      </w:r>
+      <w:proofErr w:type="spellEnd"/>
+      <w:r>
+        <w:t xml:space="preserve"> id foto (foto comentada)</w:t>
+      </w:r>
+    </w:p>
+    <w:p>
+      <w:pPr>
+        <w:pStyle w:val="PargrafodaLista"/>
+        <w:numPr>
+          <w:ilvl w:val="0"/>
+          <w:numId w:val="7"/>
+        </w:numPr>
+      </w:pPr>
+      <w:proofErr w:type="spellStart"/>
+      <w:r>
+        <w:t>fk</w:t>
+      </w:r>
+      <w:proofErr w:type="spellEnd"/>
+      <w:r>
+        <w:t xml:space="preserve"> </w:t>
+      </w:r>
+      <w:proofErr w:type="spellStart"/>
+      <w:r>
+        <w:t>username</w:t>
+      </w:r>
+      <w:proofErr w:type="spellEnd"/>
+      <w:r>
+        <w:t xml:space="preserve"> (quem comentou)</w:t>
+      </w:r>
+    </w:p>
+    <w:p>
+      <w:pPr>
+        <w:pStyle w:val="PargrafodaLista"/>
+        <w:numPr>
+          <w:ilvl w:val="0"/>
+          <w:numId w:val="7"/>
+        </w:numPr>
+      </w:pPr>
+      <w:proofErr w:type="spellStart"/>
+      <w:r>
+        <w:t>pk</w:t>
+      </w:r>
+      <w:proofErr w:type="spellEnd"/>
+      <w:r>
+        <w:t xml:space="preserve"> id comentário</w:t>
+      </w:r>
+    </w:p>
+    <w:p>
+      <w:pPr>
+        <w:pStyle w:val="PargrafodaLista"/>
+        <w:numPr>
+          <w:ilvl w:val="0"/>
+          <w:numId w:val="7"/>
+        </w:numPr>
+      </w:pPr>
+      <w:r>
+        <w:t>data</w:t>
+      </w:r>
+    </w:p>
+    <w:p>
+      <w:r>
+        <w:t>Lista Amigos:</w:t>
+      </w:r>
+    </w:p>
+    <w:p>
+      <w:pPr>
+        <w:pStyle w:val="PargrafodaLista"/>
+        <w:numPr>
+          <w:ilvl w:val="0"/>
+          <w:numId w:val="9"/>
+        </w:numPr>
+      </w:pPr>
+      <w:proofErr w:type="spellStart"/>
+      <w:r>
+        <w:t>Fk</w:t>
+      </w:r>
+      <w:proofErr w:type="spellEnd"/>
+      <w:r>
+        <w:t xml:space="preserve"> </w:t>
+      </w:r>
+      <w:proofErr w:type="spellStart"/>
+      <w:r>
+        <w:t>username</w:t>
+      </w:r>
+      <w:proofErr w:type="spellEnd"/>
+      <w:r>
+        <w:t>(usuário)</w:t>
+      </w:r>
+    </w:p>
+    <w:p>
+      <w:pPr>
+        <w:pStyle w:val="PargrafodaLista"/>
+        <w:numPr>
+          <w:ilvl w:val="0"/>
+          <w:numId w:val="8"/>
+        </w:numPr>
+      </w:pPr>
+      <w:proofErr w:type="spellStart"/>
+      <w:r>
+        <w:t>Fk</w:t>
+      </w:r>
+      <w:proofErr w:type="spellEnd"/>
+      <w:r>
+        <w:t xml:space="preserve"> </w:t>
+      </w:r>
+      <w:proofErr w:type="spellStart"/>
+      <w:r>
+        <w:t>username</w:t>
+      </w:r>
+      <w:proofErr w:type="spellEnd"/>
+      <w:r>
+        <w:t>(amigo)</w:t>
+      </w:r>
+    </w:p>
+    <w:p>
+      <w:pPr>
+        <w:pStyle w:val="PargrafodaLista"/>
+        <w:numPr>
+          <w:ilvl w:val="0"/>
+          <w:numId w:val="8"/>
+        </w:numPr>
+      </w:pPr>
+      <w:r>
+        <w:t>status (pendente, aceito, recusado)</w:t>
+      </w:r>
+    </w:p>
+    <w:p/>
+    <w:p/>
     <w:p/>
     <w:sectPr>
       <w:pgSz w:w="11906" w:h="16838"/>
@@ -348,6 +689,1055 @@
     </w:sectPr>
   </w:body>
 </w:document>
+</file>
+
+<file path=word/numbering.xml><?xml version="1.0" encoding="utf-8"?>
+<w:numbering xmlns:wpc="http://schemas.microsoft.com/office/word/2010/wordprocessingCanvas" xmlns:cx="http://schemas.microsoft.com/office/drawing/2014/chartex" xmlns:cx1="http://schemas.microsoft.com/office/drawing/2015/9/8/chartex" xmlns:cx2="http://schemas.microsoft.com/office/drawing/2015/10/21/chartex" xmlns:cx3="http://schemas.microsoft.com/office/drawing/2016/5/9/chartex" xmlns:cx4="http://schemas.microsoft.com/office/drawing/2016/5/10/chartex" xmlns:cx5="http://schemas.microsoft.com/office/drawing/2016/5/11/chartex" xmlns:cx6="http://schemas.microsoft.com/office/drawing/2016/5/12/chartex" xmlns:cx7="http://schemas.microsoft.com/office/drawing/2016/5/13/chartex" xmlns:cx8="http://schemas.microsoft.com/office/drawing/2016/5/14/chartex" xmlns:mc="http://schemas.openxmlformats.org/markup-compatibility/2006" xmlns:aink="http://schemas.microsoft.com/office/drawing/2016/ink" xmlns:am3d="http://schemas.microsoft.com/office/drawing/2017/model3d" xmlns:o="urn:schemas-microsoft-com:office:office" xmlns:oel="http://schemas.microsoft.com/office/2019/extlst" xmlns:r="http://schemas.openxmlformats.org/officeDocument/2006/relationships" xmlns:m="http://schemas.openxmlformats.org/officeDocument/2006/math" xmlns:v="urn:schemas-microsoft-com:vml" xmlns:wp14="http://schemas.microsoft.com/office/word/2010/wordprocessingDrawing" xmlns:wp="http://schemas.openxmlformats.org/drawingml/2006/wordprocessingDrawing" xmlns:w10="urn:schemas-microsoft-com:office:word" xmlns:w="http://schemas.openxmlformats.org/wordprocessingml/2006/main" xmlns:w14="http://schemas.microsoft.com/office/word/2010/wordml" xmlns:w15="http://schemas.microsoft.com/office/word/2012/wordml" xmlns:w16cex="http://schemas.microsoft.com/office/word/2018/wordml/cex" xmlns:w16cid="http://schemas.microsoft.com/office/word/2016/wordml/cid" xmlns:w16="http://schemas.microsoft.com/office/word/2018/wordml" xmlns:w16sdtdh="http://schemas.microsoft.com/office/word/2020/wordml/sdtdatahash" xmlns:w16se="http://schemas.microsoft.com/office/word/2015/wordml/symex" xmlns:wpg="http://schemas.microsoft.com/office/word/2010/wordprocessingGroup" xmlns:wpi="http://schemas.microsoft.com/office/word/2010/wordprocessingInk" xmlns:wne="http://schemas.microsoft.com/office/word/2006/wordml" xmlns:wps="http://schemas.microsoft.com/office/word/2010/wordprocessingShape" mc:Ignorable="w14 w15 w16se w16cid w16 w16cex w16sdtdh wp14">
+  <w:abstractNum w:abstractNumId="0" w15:restartNumberingAfterBreak="0">
+    <w:nsid w:val="05263AB9"/>
+    <w:multiLevelType w:val="hybridMultilevel"/>
+    <w:tmpl w:val="26ECAC88"/>
+    <w:lvl w:ilvl="0" w:tplc="04160001">
+      <w:start w:val="1"/>
+      <w:numFmt w:val="bullet"/>
+      <w:lvlText w:val=""/>
+      <w:lvlJc w:val="left"/>
+      <w:pPr>
+        <w:ind w:left="720" w:hanging="360"/>
+      </w:pPr>
+      <w:rPr>
+        <w:rFonts w:ascii="Symbol" w:hAnsi="Symbol" w:hint="default"/>
+      </w:rPr>
+    </w:lvl>
+    <w:lvl w:ilvl="1" w:tplc="04160003" w:tentative="1">
+      <w:start w:val="1"/>
+      <w:numFmt w:val="bullet"/>
+      <w:lvlText w:val="o"/>
+      <w:lvlJc w:val="left"/>
+      <w:pPr>
+        <w:ind w:left="1440" w:hanging="360"/>
+      </w:pPr>
+      <w:rPr>
+        <w:rFonts w:ascii="Courier New" w:hAnsi="Courier New" w:cs="Courier New" w:hint="default"/>
+      </w:rPr>
+    </w:lvl>
+    <w:lvl w:ilvl="2" w:tplc="04160005" w:tentative="1">
+      <w:start w:val="1"/>
+      <w:numFmt w:val="bullet"/>
+      <w:lvlText w:val=""/>
+      <w:lvlJc w:val="left"/>
+      <w:pPr>
+        <w:ind w:left="2160" w:hanging="360"/>
+      </w:pPr>
+      <w:rPr>
+        <w:rFonts w:ascii="Wingdings" w:hAnsi="Wingdings" w:hint="default"/>
+      </w:rPr>
+    </w:lvl>
+    <w:lvl w:ilvl="3" w:tplc="04160001" w:tentative="1">
+      <w:start w:val="1"/>
+      <w:numFmt w:val="bullet"/>
+      <w:lvlText w:val=""/>
+      <w:lvlJc w:val="left"/>
+      <w:pPr>
+        <w:ind w:left="2880" w:hanging="360"/>
+      </w:pPr>
+      <w:rPr>
+        <w:rFonts w:ascii="Symbol" w:hAnsi="Symbol" w:hint="default"/>
+      </w:rPr>
+    </w:lvl>
+    <w:lvl w:ilvl="4" w:tplc="04160003" w:tentative="1">
+      <w:start w:val="1"/>
+      <w:numFmt w:val="bullet"/>
+      <w:lvlText w:val="o"/>
+      <w:lvlJc w:val="left"/>
+      <w:pPr>
+        <w:ind w:left="3600" w:hanging="360"/>
+      </w:pPr>
+      <w:rPr>
+        <w:rFonts w:ascii="Courier New" w:hAnsi="Courier New" w:cs="Courier New" w:hint="default"/>
+      </w:rPr>
+    </w:lvl>
+    <w:lvl w:ilvl="5" w:tplc="04160005" w:tentative="1">
+      <w:start w:val="1"/>
+      <w:numFmt w:val="bullet"/>
+      <w:lvlText w:val=""/>
+      <w:lvlJc w:val="left"/>
+      <w:pPr>
+        <w:ind w:left="4320" w:hanging="360"/>
+      </w:pPr>
+      <w:rPr>
+        <w:rFonts w:ascii="Wingdings" w:hAnsi="Wingdings" w:hint="default"/>
+      </w:rPr>
+    </w:lvl>
+    <w:lvl w:ilvl="6" w:tplc="04160001" w:tentative="1">
+      <w:start w:val="1"/>
+      <w:numFmt w:val="bullet"/>
+      <w:lvlText w:val=""/>
+      <w:lvlJc w:val="left"/>
+      <w:pPr>
+        <w:ind w:left="5040" w:hanging="360"/>
+      </w:pPr>
+      <w:rPr>
+        <w:rFonts w:ascii="Symbol" w:hAnsi="Symbol" w:hint="default"/>
+      </w:rPr>
+    </w:lvl>
+    <w:lvl w:ilvl="7" w:tplc="04160003" w:tentative="1">
+      <w:start w:val="1"/>
+      <w:numFmt w:val="bullet"/>
+      <w:lvlText w:val="o"/>
+      <w:lvlJc w:val="left"/>
+      <w:pPr>
+        <w:ind w:left="5760" w:hanging="360"/>
+      </w:pPr>
+      <w:rPr>
+        <w:rFonts w:ascii="Courier New" w:hAnsi="Courier New" w:cs="Courier New" w:hint="default"/>
+      </w:rPr>
+    </w:lvl>
+    <w:lvl w:ilvl="8" w:tplc="04160005" w:tentative="1">
+      <w:start w:val="1"/>
+      <w:numFmt w:val="bullet"/>
+      <w:lvlText w:val=""/>
+      <w:lvlJc w:val="left"/>
+      <w:pPr>
+        <w:ind w:left="6480" w:hanging="360"/>
+      </w:pPr>
+      <w:rPr>
+        <w:rFonts w:ascii="Wingdings" w:hAnsi="Wingdings" w:hint="default"/>
+      </w:rPr>
+    </w:lvl>
+  </w:abstractNum>
+  <w:abstractNum w:abstractNumId="1" w15:restartNumberingAfterBreak="0">
+    <w:nsid w:val="23DA1BCE"/>
+    <w:multiLevelType w:val="hybridMultilevel"/>
+    <w:tmpl w:val="DDF6D456"/>
+    <w:lvl w:ilvl="0" w:tplc="04160001">
+      <w:start w:val="1"/>
+      <w:numFmt w:val="bullet"/>
+      <w:lvlText w:val=""/>
+      <w:lvlJc w:val="left"/>
+      <w:pPr>
+        <w:ind w:left="720" w:hanging="360"/>
+      </w:pPr>
+      <w:rPr>
+        <w:rFonts w:ascii="Symbol" w:hAnsi="Symbol" w:hint="default"/>
+      </w:rPr>
+    </w:lvl>
+    <w:lvl w:ilvl="1" w:tplc="04160003" w:tentative="1">
+      <w:start w:val="1"/>
+      <w:numFmt w:val="bullet"/>
+      <w:lvlText w:val="o"/>
+      <w:lvlJc w:val="left"/>
+      <w:pPr>
+        <w:ind w:left="1440" w:hanging="360"/>
+      </w:pPr>
+      <w:rPr>
+        <w:rFonts w:ascii="Courier New" w:hAnsi="Courier New" w:cs="Courier New" w:hint="default"/>
+      </w:rPr>
+    </w:lvl>
+    <w:lvl w:ilvl="2" w:tplc="04160005" w:tentative="1">
+      <w:start w:val="1"/>
+      <w:numFmt w:val="bullet"/>
+      <w:lvlText w:val=""/>
+      <w:lvlJc w:val="left"/>
+      <w:pPr>
+        <w:ind w:left="2160" w:hanging="360"/>
+      </w:pPr>
+      <w:rPr>
+        <w:rFonts w:ascii="Wingdings" w:hAnsi="Wingdings" w:hint="default"/>
+      </w:rPr>
+    </w:lvl>
+    <w:lvl w:ilvl="3" w:tplc="04160001" w:tentative="1">
+      <w:start w:val="1"/>
+      <w:numFmt w:val="bullet"/>
+      <w:lvlText w:val=""/>
+      <w:lvlJc w:val="left"/>
+      <w:pPr>
+        <w:ind w:left="2880" w:hanging="360"/>
+      </w:pPr>
+      <w:rPr>
+        <w:rFonts w:ascii="Symbol" w:hAnsi="Symbol" w:hint="default"/>
+      </w:rPr>
+    </w:lvl>
+    <w:lvl w:ilvl="4" w:tplc="04160003" w:tentative="1">
+      <w:start w:val="1"/>
+      <w:numFmt w:val="bullet"/>
+      <w:lvlText w:val="o"/>
+      <w:lvlJc w:val="left"/>
+      <w:pPr>
+        <w:ind w:left="3600" w:hanging="360"/>
+      </w:pPr>
+      <w:rPr>
+        <w:rFonts w:ascii="Courier New" w:hAnsi="Courier New" w:cs="Courier New" w:hint="default"/>
+      </w:rPr>
+    </w:lvl>
+    <w:lvl w:ilvl="5" w:tplc="04160005" w:tentative="1">
+      <w:start w:val="1"/>
+      <w:numFmt w:val="bullet"/>
+      <w:lvlText w:val=""/>
+      <w:lvlJc w:val="left"/>
+      <w:pPr>
+        <w:ind w:left="4320" w:hanging="360"/>
+      </w:pPr>
+      <w:rPr>
+        <w:rFonts w:ascii="Wingdings" w:hAnsi="Wingdings" w:hint="default"/>
+      </w:rPr>
+    </w:lvl>
+    <w:lvl w:ilvl="6" w:tplc="04160001" w:tentative="1">
+      <w:start w:val="1"/>
+      <w:numFmt w:val="bullet"/>
+      <w:lvlText w:val=""/>
+      <w:lvlJc w:val="left"/>
+      <w:pPr>
+        <w:ind w:left="5040" w:hanging="360"/>
+      </w:pPr>
+      <w:rPr>
+        <w:rFonts w:ascii="Symbol" w:hAnsi="Symbol" w:hint="default"/>
+      </w:rPr>
+    </w:lvl>
+    <w:lvl w:ilvl="7" w:tplc="04160003" w:tentative="1">
+      <w:start w:val="1"/>
+      <w:numFmt w:val="bullet"/>
+      <w:lvlText w:val="o"/>
+      <w:lvlJc w:val="left"/>
+      <w:pPr>
+        <w:ind w:left="5760" w:hanging="360"/>
+      </w:pPr>
+      <w:rPr>
+        <w:rFonts w:ascii="Courier New" w:hAnsi="Courier New" w:cs="Courier New" w:hint="default"/>
+      </w:rPr>
+    </w:lvl>
+    <w:lvl w:ilvl="8" w:tplc="04160005" w:tentative="1">
+      <w:start w:val="1"/>
+      <w:numFmt w:val="bullet"/>
+      <w:lvlText w:val=""/>
+      <w:lvlJc w:val="left"/>
+      <w:pPr>
+        <w:ind w:left="6480" w:hanging="360"/>
+      </w:pPr>
+      <w:rPr>
+        <w:rFonts w:ascii="Wingdings" w:hAnsi="Wingdings" w:hint="default"/>
+      </w:rPr>
+    </w:lvl>
+  </w:abstractNum>
+  <w:abstractNum w:abstractNumId="2" w15:restartNumberingAfterBreak="0">
+    <w:nsid w:val="26751B8B"/>
+    <w:multiLevelType w:val="hybridMultilevel"/>
+    <w:tmpl w:val="AFE473C4"/>
+    <w:lvl w:ilvl="0" w:tplc="04160001">
+      <w:start w:val="1"/>
+      <w:numFmt w:val="bullet"/>
+      <w:lvlText w:val=""/>
+      <w:lvlJc w:val="left"/>
+      <w:pPr>
+        <w:ind w:left="720" w:hanging="360"/>
+      </w:pPr>
+      <w:rPr>
+        <w:rFonts w:ascii="Symbol" w:hAnsi="Symbol" w:hint="default"/>
+      </w:rPr>
+    </w:lvl>
+    <w:lvl w:ilvl="1" w:tplc="04160003" w:tentative="1">
+      <w:start w:val="1"/>
+      <w:numFmt w:val="bullet"/>
+      <w:lvlText w:val="o"/>
+      <w:lvlJc w:val="left"/>
+      <w:pPr>
+        <w:ind w:left="1440" w:hanging="360"/>
+      </w:pPr>
+      <w:rPr>
+        <w:rFonts w:ascii="Courier New" w:hAnsi="Courier New" w:cs="Courier New" w:hint="default"/>
+      </w:rPr>
+    </w:lvl>
+    <w:lvl w:ilvl="2" w:tplc="04160005" w:tentative="1">
+      <w:start w:val="1"/>
+      <w:numFmt w:val="bullet"/>
+      <w:lvlText w:val=""/>
+      <w:lvlJc w:val="left"/>
+      <w:pPr>
+        <w:ind w:left="2160" w:hanging="360"/>
+      </w:pPr>
+      <w:rPr>
+        <w:rFonts w:ascii="Wingdings" w:hAnsi="Wingdings" w:hint="default"/>
+      </w:rPr>
+    </w:lvl>
+    <w:lvl w:ilvl="3" w:tplc="04160001" w:tentative="1">
+      <w:start w:val="1"/>
+      <w:numFmt w:val="bullet"/>
+      <w:lvlText w:val=""/>
+      <w:lvlJc w:val="left"/>
+      <w:pPr>
+        <w:ind w:left="2880" w:hanging="360"/>
+      </w:pPr>
+      <w:rPr>
+        <w:rFonts w:ascii="Symbol" w:hAnsi="Symbol" w:hint="default"/>
+      </w:rPr>
+    </w:lvl>
+    <w:lvl w:ilvl="4" w:tplc="04160003" w:tentative="1">
+      <w:start w:val="1"/>
+      <w:numFmt w:val="bullet"/>
+      <w:lvlText w:val="o"/>
+      <w:lvlJc w:val="left"/>
+      <w:pPr>
+        <w:ind w:left="3600" w:hanging="360"/>
+      </w:pPr>
+      <w:rPr>
+        <w:rFonts w:ascii="Courier New" w:hAnsi="Courier New" w:cs="Courier New" w:hint="default"/>
+      </w:rPr>
+    </w:lvl>
+    <w:lvl w:ilvl="5" w:tplc="04160005" w:tentative="1">
+      <w:start w:val="1"/>
+      <w:numFmt w:val="bullet"/>
+      <w:lvlText w:val=""/>
+      <w:lvlJc w:val="left"/>
+      <w:pPr>
+        <w:ind w:left="4320" w:hanging="360"/>
+      </w:pPr>
+      <w:rPr>
+        <w:rFonts w:ascii="Wingdings" w:hAnsi="Wingdings" w:hint="default"/>
+      </w:rPr>
+    </w:lvl>
+    <w:lvl w:ilvl="6" w:tplc="04160001" w:tentative="1">
+      <w:start w:val="1"/>
+      <w:numFmt w:val="bullet"/>
+      <w:lvlText w:val=""/>
+      <w:lvlJc w:val="left"/>
+      <w:pPr>
+        <w:ind w:left="5040" w:hanging="360"/>
+      </w:pPr>
+      <w:rPr>
+        <w:rFonts w:ascii="Symbol" w:hAnsi="Symbol" w:hint="default"/>
+      </w:rPr>
+    </w:lvl>
+    <w:lvl w:ilvl="7" w:tplc="04160003" w:tentative="1">
+      <w:start w:val="1"/>
+      <w:numFmt w:val="bullet"/>
+      <w:lvlText w:val="o"/>
+      <w:lvlJc w:val="left"/>
+      <w:pPr>
+        <w:ind w:left="5760" w:hanging="360"/>
+      </w:pPr>
+      <w:rPr>
+        <w:rFonts w:ascii="Courier New" w:hAnsi="Courier New" w:cs="Courier New" w:hint="default"/>
+      </w:rPr>
+    </w:lvl>
+    <w:lvl w:ilvl="8" w:tplc="04160005" w:tentative="1">
+      <w:start w:val="1"/>
+      <w:numFmt w:val="bullet"/>
+      <w:lvlText w:val=""/>
+      <w:lvlJc w:val="left"/>
+      <w:pPr>
+        <w:ind w:left="6480" w:hanging="360"/>
+      </w:pPr>
+      <w:rPr>
+        <w:rFonts w:ascii="Wingdings" w:hAnsi="Wingdings" w:hint="default"/>
+      </w:rPr>
+    </w:lvl>
+  </w:abstractNum>
+  <w:abstractNum w:abstractNumId="3" w15:restartNumberingAfterBreak="0">
+    <w:nsid w:val="4BD73B74"/>
+    <w:multiLevelType w:val="hybridMultilevel"/>
+    <w:tmpl w:val="06E842C2"/>
+    <w:lvl w:ilvl="0" w:tplc="04160001">
+      <w:start w:val="1"/>
+      <w:numFmt w:val="bullet"/>
+      <w:lvlText w:val=""/>
+      <w:lvlJc w:val="left"/>
+      <w:pPr>
+        <w:ind w:left="720" w:hanging="360"/>
+      </w:pPr>
+      <w:rPr>
+        <w:rFonts w:ascii="Symbol" w:hAnsi="Symbol" w:hint="default"/>
+      </w:rPr>
+    </w:lvl>
+    <w:lvl w:ilvl="1" w:tplc="04160003" w:tentative="1">
+      <w:start w:val="1"/>
+      <w:numFmt w:val="bullet"/>
+      <w:lvlText w:val="o"/>
+      <w:lvlJc w:val="left"/>
+      <w:pPr>
+        <w:ind w:left="1440" w:hanging="360"/>
+      </w:pPr>
+      <w:rPr>
+        <w:rFonts w:ascii="Courier New" w:hAnsi="Courier New" w:cs="Courier New" w:hint="default"/>
+      </w:rPr>
+    </w:lvl>
+    <w:lvl w:ilvl="2" w:tplc="04160005" w:tentative="1">
+      <w:start w:val="1"/>
+      <w:numFmt w:val="bullet"/>
+      <w:lvlText w:val=""/>
+      <w:lvlJc w:val="left"/>
+      <w:pPr>
+        <w:ind w:left="2160" w:hanging="360"/>
+      </w:pPr>
+      <w:rPr>
+        <w:rFonts w:ascii="Wingdings" w:hAnsi="Wingdings" w:hint="default"/>
+      </w:rPr>
+    </w:lvl>
+    <w:lvl w:ilvl="3" w:tplc="04160001" w:tentative="1">
+      <w:start w:val="1"/>
+      <w:numFmt w:val="bullet"/>
+      <w:lvlText w:val=""/>
+      <w:lvlJc w:val="left"/>
+      <w:pPr>
+        <w:ind w:left="2880" w:hanging="360"/>
+      </w:pPr>
+      <w:rPr>
+        <w:rFonts w:ascii="Symbol" w:hAnsi="Symbol" w:hint="default"/>
+      </w:rPr>
+    </w:lvl>
+    <w:lvl w:ilvl="4" w:tplc="04160003" w:tentative="1">
+      <w:start w:val="1"/>
+      <w:numFmt w:val="bullet"/>
+      <w:lvlText w:val="o"/>
+      <w:lvlJc w:val="left"/>
+      <w:pPr>
+        <w:ind w:left="3600" w:hanging="360"/>
+      </w:pPr>
+      <w:rPr>
+        <w:rFonts w:ascii="Courier New" w:hAnsi="Courier New" w:cs="Courier New" w:hint="default"/>
+      </w:rPr>
+    </w:lvl>
+    <w:lvl w:ilvl="5" w:tplc="04160005" w:tentative="1">
+      <w:start w:val="1"/>
+      <w:numFmt w:val="bullet"/>
+      <w:lvlText w:val=""/>
+      <w:lvlJc w:val="left"/>
+      <w:pPr>
+        <w:ind w:left="4320" w:hanging="360"/>
+      </w:pPr>
+      <w:rPr>
+        <w:rFonts w:ascii="Wingdings" w:hAnsi="Wingdings" w:hint="default"/>
+      </w:rPr>
+    </w:lvl>
+    <w:lvl w:ilvl="6" w:tplc="04160001" w:tentative="1">
+      <w:start w:val="1"/>
+      <w:numFmt w:val="bullet"/>
+      <w:lvlText w:val=""/>
+      <w:lvlJc w:val="left"/>
+      <w:pPr>
+        <w:ind w:left="5040" w:hanging="360"/>
+      </w:pPr>
+      <w:rPr>
+        <w:rFonts w:ascii="Symbol" w:hAnsi="Symbol" w:hint="default"/>
+      </w:rPr>
+    </w:lvl>
+    <w:lvl w:ilvl="7" w:tplc="04160003" w:tentative="1">
+      <w:start w:val="1"/>
+      <w:numFmt w:val="bullet"/>
+      <w:lvlText w:val="o"/>
+      <w:lvlJc w:val="left"/>
+      <w:pPr>
+        <w:ind w:left="5760" w:hanging="360"/>
+      </w:pPr>
+      <w:rPr>
+        <w:rFonts w:ascii="Courier New" w:hAnsi="Courier New" w:cs="Courier New" w:hint="default"/>
+      </w:rPr>
+    </w:lvl>
+    <w:lvl w:ilvl="8" w:tplc="04160005" w:tentative="1">
+      <w:start w:val="1"/>
+      <w:numFmt w:val="bullet"/>
+      <w:lvlText w:val=""/>
+      <w:lvlJc w:val="left"/>
+      <w:pPr>
+        <w:ind w:left="6480" w:hanging="360"/>
+      </w:pPr>
+      <w:rPr>
+        <w:rFonts w:ascii="Wingdings" w:hAnsi="Wingdings" w:hint="default"/>
+      </w:rPr>
+    </w:lvl>
+  </w:abstractNum>
+  <w:abstractNum w:abstractNumId="4" w15:restartNumberingAfterBreak="0">
+    <w:nsid w:val="4FE2659D"/>
+    <w:multiLevelType w:val="hybridMultilevel"/>
+    <w:tmpl w:val="2304CC9C"/>
+    <w:lvl w:ilvl="0" w:tplc="04160001">
+      <w:start w:val="1"/>
+      <w:numFmt w:val="bullet"/>
+      <w:lvlText w:val=""/>
+      <w:lvlJc w:val="left"/>
+      <w:pPr>
+        <w:ind w:left="1068" w:hanging="360"/>
+      </w:pPr>
+      <w:rPr>
+        <w:rFonts w:ascii="Symbol" w:hAnsi="Symbol" w:hint="default"/>
+      </w:rPr>
+    </w:lvl>
+    <w:lvl w:ilvl="1" w:tplc="04160003" w:tentative="1">
+      <w:start w:val="1"/>
+      <w:numFmt w:val="bullet"/>
+      <w:lvlText w:val="o"/>
+      <w:lvlJc w:val="left"/>
+      <w:pPr>
+        <w:ind w:left="1788" w:hanging="360"/>
+      </w:pPr>
+      <w:rPr>
+        <w:rFonts w:ascii="Courier New" w:hAnsi="Courier New" w:cs="Courier New" w:hint="default"/>
+      </w:rPr>
+    </w:lvl>
+    <w:lvl w:ilvl="2" w:tplc="04160005" w:tentative="1">
+      <w:start w:val="1"/>
+      <w:numFmt w:val="bullet"/>
+      <w:lvlText w:val=""/>
+      <w:lvlJc w:val="left"/>
+      <w:pPr>
+        <w:ind w:left="2508" w:hanging="360"/>
+      </w:pPr>
+      <w:rPr>
+        <w:rFonts w:ascii="Wingdings" w:hAnsi="Wingdings" w:hint="default"/>
+      </w:rPr>
+    </w:lvl>
+    <w:lvl w:ilvl="3" w:tplc="04160001" w:tentative="1">
+      <w:start w:val="1"/>
+      <w:numFmt w:val="bullet"/>
+      <w:lvlText w:val=""/>
+      <w:lvlJc w:val="left"/>
+      <w:pPr>
+        <w:ind w:left="3228" w:hanging="360"/>
+      </w:pPr>
+      <w:rPr>
+        <w:rFonts w:ascii="Symbol" w:hAnsi="Symbol" w:hint="default"/>
+      </w:rPr>
+    </w:lvl>
+    <w:lvl w:ilvl="4" w:tplc="04160003" w:tentative="1">
+      <w:start w:val="1"/>
+      <w:numFmt w:val="bullet"/>
+      <w:lvlText w:val="o"/>
+      <w:lvlJc w:val="left"/>
+      <w:pPr>
+        <w:ind w:left="3948" w:hanging="360"/>
+      </w:pPr>
+      <w:rPr>
+        <w:rFonts w:ascii="Courier New" w:hAnsi="Courier New" w:cs="Courier New" w:hint="default"/>
+      </w:rPr>
+    </w:lvl>
+    <w:lvl w:ilvl="5" w:tplc="04160005" w:tentative="1">
+      <w:start w:val="1"/>
+      <w:numFmt w:val="bullet"/>
+      <w:lvlText w:val=""/>
+      <w:lvlJc w:val="left"/>
+      <w:pPr>
+        <w:ind w:left="4668" w:hanging="360"/>
+      </w:pPr>
+      <w:rPr>
+        <w:rFonts w:ascii="Wingdings" w:hAnsi="Wingdings" w:hint="default"/>
+      </w:rPr>
+    </w:lvl>
+    <w:lvl w:ilvl="6" w:tplc="04160001" w:tentative="1">
+      <w:start w:val="1"/>
+      <w:numFmt w:val="bullet"/>
+      <w:lvlText w:val=""/>
+      <w:lvlJc w:val="left"/>
+      <w:pPr>
+        <w:ind w:left="5388" w:hanging="360"/>
+      </w:pPr>
+      <w:rPr>
+        <w:rFonts w:ascii="Symbol" w:hAnsi="Symbol" w:hint="default"/>
+      </w:rPr>
+    </w:lvl>
+    <w:lvl w:ilvl="7" w:tplc="04160003" w:tentative="1">
+      <w:start w:val="1"/>
+      <w:numFmt w:val="bullet"/>
+      <w:lvlText w:val="o"/>
+      <w:lvlJc w:val="left"/>
+      <w:pPr>
+        <w:ind w:left="6108" w:hanging="360"/>
+      </w:pPr>
+      <w:rPr>
+        <w:rFonts w:ascii="Courier New" w:hAnsi="Courier New" w:cs="Courier New" w:hint="default"/>
+      </w:rPr>
+    </w:lvl>
+    <w:lvl w:ilvl="8" w:tplc="04160005" w:tentative="1">
+      <w:start w:val="1"/>
+      <w:numFmt w:val="bullet"/>
+      <w:lvlText w:val=""/>
+      <w:lvlJc w:val="left"/>
+      <w:pPr>
+        <w:ind w:left="6828" w:hanging="360"/>
+      </w:pPr>
+      <w:rPr>
+        <w:rFonts w:ascii="Wingdings" w:hAnsi="Wingdings" w:hint="default"/>
+      </w:rPr>
+    </w:lvl>
+  </w:abstractNum>
+  <w:abstractNum w:abstractNumId="5" w15:restartNumberingAfterBreak="0">
+    <w:nsid w:val="60ED2146"/>
+    <w:multiLevelType w:val="hybridMultilevel"/>
+    <w:tmpl w:val="5F083A5C"/>
+    <w:lvl w:ilvl="0" w:tplc="04160001">
+      <w:start w:val="1"/>
+      <w:numFmt w:val="bullet"/>
+      <w:lvlText w:val=""/>
+      <w:lvlJc w:val="left"/>
+      <w:pPr>
+        <w:ind w:left="720" w:hanging="360"/>
+      </w:pPr>
+      <w:rPr>
+        <w:rFonts w:ascii="Symbol" w:hAnsi="Symbol" w:hint="default"/>
+      </w:rPr>
+    </w:lvl>
+    <w:lvl w:ilvl="1" w:tplc="04160003" w:tentative="1">
+      <w:start w:val="1"/>
+      <w:numFmt w:val="bullet"/>
+      <w:lvlText w:val="o"/>
+      <w:lvlJc w:val="left"/>
+      <w:pPr>
+        <w:ind w:left="1440" w:hanging="360"/>
+      </w:pPr>
+      <w:rPr>
+        <w:rFonts w:ascii="Courier New" w:hAnsi="Courier New" w:cs="Courier New" w:hint="default"/>
+      </w:rPr>
+    </w:lvl>
+    <w:lvl w:ilvl="2" w:tplc="04160005" w:tentative="1">
+      <w:start w:val="1"/>
+      <w:numFmt w:val="bullet"/>
+      <w:lvlText w:val=""/>
+      <w:lvlJc w:val="left"/>
+      <w:pPr>
+        <w:ind w:left="2160" w:hanging="360"/>
+      </w:pPr>
+      <w:rPr>
+        <w:rFonts w:ascii="Wingdings" w:hAnsi="Wingdings" w:hint="default"/>
+      </w:rPr>
+    </w:lvl>
+    <w:lvl w:ilvl="3" w:tplc="04160001" w:tentative="1">
+      <w:start w:val="1"/>
+      <w:numFmt w:val="bullet"/>
+      <w:lvlText w:val=""/>
+      <w:lvlJc w:val="left"/>
+      <w:pPr>
+        <w:ind w:left="2880" w:hanging="360"/>
+      </w:pPr>
+      <w:rPr>
+        <w:rFonts w:ascii="Symbol" w:hAnsi="Symbol" w:hint="default"/>
+      </w:rPr>
+    </w:lvl>
+    <w:lvl w:ilvl="4" w:tplc="04160003" w:tentative="1">
+      <w:start w:val="1"/>
+      <w:numFmt w:val="bullet"/>
+      <w:lvlText w:val="o"/>
+      <w:lvlJc w:val="left"/>
+      <w:pPr>
+        <w:ind w:left="3600" w:hanging="360"/>
+      </w:pPr>
+      <w:rPr>
+        <w:rFonts w:ascii="Courier New" w:hAnsi="Courier New" w:cs="Courier New" w:hint="default"/>
+      </w:rPr>
+    </w:lvl>
+    <w:lvl w:ilvl="5" w:tplc="04160005" w:tentative="1">
+      <w:start w:val="1"/>
+      <w:numFmt w:val="bullet"/>
+      <w:lvlText w:val=""/>
+      <w:lvlJc w:val="left"/>
+      <w:pPr>
+        <w:ind w:left="4320" w:hanging="360"/>
+      </w:pPr>
+      <w:rPr>
+        <w:rFonts w:ascii="Wingdings" w:hAnsi="Wingdings" w:hint="default"/>
+      </w:rPr>
+    </w:lvl>
+    <w:lvl w:ilvl="6" w:tplc="04160001" w:tentative="1">
+      <w:start w:val="1"/>
+      <w:numFmt w:val="bullet"/>
+      <w:lvlText w:val=""/>
+      <w:lvlJc w:val="left"/>
+      <w:pPr>
+        <w:ind w:left="5040" w:hanging="360"/>
+      </w:pPr>
+      <w:rPr>
+        <w:rFonts w:ascii="Symbol" w:hAnsi="Symbol" w:hint="default"/>
+      </w:rPr>
+    </w:lvl>
+    <w:lvl w:ilvl="7" w:tplc="04160003" w:tentative="1">
+      <w:start w:val="1"/>
+      <w:numFmt w:val="bullet"/>
+      <w:lvlText w:val="o"/>
+      <w:lvlJc w:val="left"/>
+      <w:pPr>
+        <w:ind w:left="5760" w:hanging="360"/>
+      </w:pPr>
+      <w:rPr>
+        <w:rFonts w:ascii="Courier New" w:hAnsi="Courier New" w:cs="Courier New" w:hint="default"/>
+      </w:rPr>
+    </w:lvl>
+    <w:lvl w:ilvl="8" w:tplc="04160005" w:tentative="1">
+      <w:start w:val="1"/>
+      <w:numFmt w:val="bullet"/>
+      <w:lvlText w:val=""/>
+      <w:lvlJc w:val="left"/>
+      <w:pPr>
+        <w:ind w:left="6480" w:hanging="360"/>
+      </w:pPr>
+      <w:rPr>
+        <w:rFonts w:ascii="Wingdings" w:hAnsi="Wingdings" w:hint="default"/>
+      </w:rPr>
+    </w:lvl>
+  </w:abstractNum>
+  <w:abstractNum w:abstractNumId="6" w15:restartNumberingAfterBreak="0">
+    <w:nsid w:val="66727A40"/>
+    <w:multiLevelType w:val="hybridMultilevel"/>
+    <w:tmpl w:val="6F08E822"/>
+    <w:lvl w:ilvl="0" w:tplc="04160001">
+      <w:start w:val="1"/>
+      <w:numFmt w:val="bullet"/>
+      <w:lvlText w:val=""/>
+      <w:lvlJc w:val="left"/>
+      <w:pPr>
+        <w:ind w:left="720" w:hanging="360"/>
+      </w:pPr>
+      <w:rPr>
+        <w:rFonts w:ascii="Symbol" w:hAnsi="Symbol" w:hint="default"/>
+      </w:rPr>
+    </w:lvl>
+    <w:lvl w:ilvl="1" w:tplc="04160003" w:tentative="1">
+      <w:start w:val="1"/>
+      <w:numFmt w:val="bullet"/>
+      <w:lvlText w:val="o"/>
+      <w:lvlJc w:val="left"/>
+      <w:pPr>
+        <w:ind w:left="1440" w:hanging="360"/>
+      </w:pPr>
+      <w:rPr>
+        <w:rFonts w:ascii="Courier New" w:hAnsi="Courier New" w:cs="Courier New" w:hint="default"/>
+      </w:rPr>
+    </w:lvl>
+    <w:lvl w:ilvl="2" w:tplc="04160005" w:tentative="1">
+      <w:start w:val="1"/>
+      <w:numFmt w:val="bullet"/>
+      <w:lvlText w:val=""/>
+      <w:lvlJc w:val="left"/>
+      <w:pPr>
+        <w:ind w:left="2160" w:hanging="360"/>
+      </w:pPr>
+      <w:rPr>
+        <w:rFonts w:ascii="Wingdings" w:hAnsi="Wingdings" w:hint="default"/>
+      </w:rPr>
+    </w:lvl>
+    <w:lvl w:ilvl="3" w:tplc="04160001" w:tentative="1">
+      <w:start w:val="1"/>
+      <w:numFmt w:val="bullet"/>
+      <w:lvlText w:val=""/>
+      <w:lvlJc w:val="left"/>
+      <w:pPr>
+        <w:ind w:left="2880" w:hanging="360"/>
+      </w:pPr>
+      <w:rPr>
+        <w:rFonts w:ascii="Symbol" w:hAnsi="Symbol" w:hint="default"/>
+      </w:rPr>
+    </w:lvl>
+    <w:lvl w:ilvl="4" w:tplc="04160003" w:tentative="1">
+      <w:start w:val="1"/>
+      <w:numFmt w:val="bullet"/>
+      <w:lvlText w:val="o"/>
+      <w:lvlJc w:val="left"/>
+      <w:pPr>
+        <w:ind w:left="3600" w:hanging="360"/>
+      </w:pPr>
+      <w:rPr>
+        <w:rFonts w:ascii="Courier New" w:hAnsi="Courier New" w:cs="Courier New" w:hint="default"/>
+      </w:rPr>
+    </w:lvl>
+    <w:lvl w:ilvl="5" w:tplc="04160005" w:tentative="1">
+      <w:start w:val="1"/>
+      <w:numFmt w:val="bullet"/>
+      <w:lvlText w:val=""/>
+      <w:lvlJc w:val="left"/>
+      <w:pPr>
+        <w:ind w:left="4320" w:hanging="360"/>
+      </w:pPr>
+      <w:rPr>
+        <w:rFonts w:ascii="Wingdings" w:hAnsi="Wingdings" w:hint="default"/>
+      </w:rPr>
+    </w:lvl>
+    <w:lvl w:ilvl="6" w:tplc="04160001" w:tentative="1">
+      <w:start w:val="1"/>
+      <w:numFmt w:val="bullet"/>
+      <w:lvlText w:val=""/>
+      <w:lvlJc w:val="left"/>
+      <w:pPr>
+        <w:ind w:left="5040" w:hanging="360"/>
+      </w:pPr>
+      <w:rPr>
+        <w:rFonts w:ascii="Symbol" w:hAnsi="Symbol" w:hint="default"/>
+      </w:rPr>
+    </w:lvl>
+    <w:lvl w:ilvl="7" w:tplc="04160003" w:tentative="1">
+      <w:start w:val="1"/>
+      <w:numFmt w:val="bullet"/>
+      <w:lvlText w:val="o"/>
+      <w:lvlJc w:val="left"/>
+      <w:pPr>
+        <w:ind w:left="5760" w:hanging="360"/>
+      </w:pPr>
+      <w:rPr>
+        <w:rFonts w:ascii="Courier New" w:hAnsi="Courier New" w:cs="Courier New" w:hint="default"/>
+      </w:rPr>
+    </w:lvl>
+    <w:lvl w:ilvl="8" w:tplc="04160005" w:tentative="1">
+      <w:start w:val="1"/>
+      <w:numFmt w:val="bullet"/>
+      <w:lvlText w:val=""/>
+      <w:lvlJc w:val="left"/>
+      <w:pPr>
+        <w:ind w:left="6480" w:hanging="360"/>
+      </w:pPr>
+      <w:rPr>
+        <w:rFonts w:ascii="Wingdings" w:hAnsi="Wingdings" w:hint="default"/>
+      </w:rPr>
+    </w:lvl>
+  </w:abstractNum>
+  <w:abstractNum w:abstractNumId="7" w15:restartNumberingAfterBreak="0">
+    <w:nsid w:val="6ECE1485"/>
+    <w:multiLevelType w:val="hybridMultilevel"/>
+    <w:tmpl w:val="DB98EDBE"/>
+    <w:lvl w:ilvl="0" w:tplc="04160001">
+      <w:start w:val="1"/>
+      <w:numFmt w:val="bullet"/>
+      <w:lvlText w:val=""/>
+      <w:lvlJc w:val="left"/>
+      <w:pPr>
+        <w:ind w:left="720" w:hanging="360"/>
+      </w:pPr>
+      <w:rPr>
+        <w:rFonts w:ascii="Symbol" w:hAnsi="Symbol" w:hint="default"/>
+      </w:rPr>
+    </w:lvl>
+    <w:lvl w:ilvl="1" w:tplc="04160003" w:tentative="1">
+      <w:start w:val="1"/>
+      <w:numFmt w:val="bullet"/>
+      <w:lvlText w:val="o"/>
+      <w:lvlJc w:val="left"/>
+      <w:pPr>
+        <w:ind w:left="1440" w:hanging="360"/>
+      </w:pPr>
+      <w:rPr>
+        <w:rFonts w:ascii="Courier New" w:hAnsi="Courier New" w:cs="Courier New" w:hint="default"/>
+      </w:rPr>
+    </w:lvl>
+    <w:lvl w:ilvl="2" w:tplc="04160005" w:tentative="1">
+      <w:start w:val="1"/>
+      <w:numFmt w:val="bullet"/>
+      <w:lvlText w:val=""/>
+      <w:lvlJc w:val="left"/>
+      <w:pPr>
+        <w:ind w:left="2160" w:hanging="360"/>
+      </w:pPr>
+      <w:rPr>
+        <w:rFonts w:ascii="Wingdings" w:hAnsi="Wingdings" w:hint="default"/>
+      </w:rPr>
+    </w:lvl>
+    <w:lvl w:ilvl="3" w:tplc="04160001" w:tentative="1">
+      <w:start w:val="1"/>
+      <w:numFmt w:val="bullet"/>
+      <w:lvlText w:val=""/>
+      <w:lvlJc w:val="left"/>
+      <w:pPr>
+        <w:ind w:left="2880" w:hanging="360"/>
+      </w:pPr>
+      <w:rPr>
+        <w:rFonts w:ascii="Symbol" w:hAnsi="Symbol" w:hint="default"/>
+      </w:rPr>
+    </w:lvl>
+    <w:lvl w:ilvl="4" w:tplc="04160003" w:tentative="1">
+      <w:start w:val="1"/>
+      <w:numFmt w:val="bullet"/>
+      <w:lvlText w:val="o"/>
+      <w:lvlJc w:val="left"/>
+      <w:pPr>
+        <w:ind w:left="3600" w:hanging="360"/>
+      </w:pPr>
+      <w:rPr>
+        <w:rFonts w:ascii="Courier New" w:hAnsi="Courier New" w:cs="Courier New" w:hint="default"/>
+      </w:rPr>
+    </w:lvl>
+    <w:lvl w:ilvl="5" w:tplc="04160005" w:tentative="1">
+      <w:start w:val="1"/>
+      <w:numFmt w:val="bullet"/>
+      <w:lvlText w:val=""/>
+      <w:lvlJc w:val="left"/>
+      <w:pPr>
+        <w:ind w:left="4320" w:hanging="360"/>
+      </w:pPr>
+      <w:rPr>
+        <w:rFonts w:ascii="Wingdings" w:hAnsi="Wingdings" w:hint="default"/>
+      </w:rPr>
+    </w:lvl>
+    <w:lvl w:ilvl="6" w:tplc="04160001" w:tentative="1">
+      <w:start w:val="1"/>
+      <w:numFmt w:val="bullet"/>
+      <w:lvlText w:val=""/>
+      <w:lvlJc w:val="left"/>
+      <w:pPr>
+        <w:ind w:left="5040" w:hanging="360"/>
+      </w:pPr>
+      <w:rPr>
+        <w:rFonts w:ascii="Symbol" w:hAnsi="Symbol" w:hint="default"/>
+      </w:rPr>
+    </w:lvl>
+    <w:lvl w:ilvl="7" w:tplc="04160003" w:tentative="1">
+      <w:start w:val="1"/>
+      <w:numFmt w:val="bullet"/>
+      <w:lvlText w:val="o"/>
+      <w:lvlJc w:val="left"/>
+      <w:pPr>
+        <w:ind w:left="5760" w:hanging="360"/>
+      </w:pPr>
+      <w:rPr>
+        <w:rFonts w:ascii="Courier New" w:hAnsi="Courier New" w:cs="Courier New" w:hint="default"/>
+      </w:rPr>
+    </w:lvl>
+    <w:lvl w:ilvl="8" w:tplc="04160005" w:tentative="1">
+      <w:start w:val="1"/>
+      <w:numFmt w:val="bullet"/>
+      <w:lvlText w:val=""/>
+      <w:lvlJc w:val="left"/>
+      <w:pPr>
+        <w:ind w:left="6480" w:hanging="360"/>
+      </w:pPr>
+      <w:rPr>
+        <w:rFonts w:ascii="Wingdings" w:hAnsi="Wingdings" w:hint="default"/>
+      </w:rPr>
+    </w:lvl>
+  </w:abstractNum>
+  <w:abstractNum w:abstractNumId="8" w15:restartNumberingAfterBreak="0">
+    <w:nsid w:val="774E37E2"/>
+    <w:multiLevelType w:val="hybridMultilevel"/>
+    <w:tmpl w:val="40242BC6"/>
+    <w:lvl w:ilvl="0" w:tplc="04160001">
+      <w:start w:val="1"/>
+      <w:numFmt w:val="bullet"/>
+      <w:lvlText w:val=""/>
+      <w:lvlJc w:val="left"/>
+      <w:pPr>
+        <w:ind w:left="720" w:hanging="360"/>
+      </w:pPr>
+      <w:rPr>
+        <w:rFonts w:ascii="Symbol" w:hAnsi="Symbol" w:hint="default"/>
+      </w:rPr>
+    </w:lvl>
+    <w:lvl w:ilvl="1" w:tplc="04160003" w:tentative="1">
+      <w:start w:val="1"/>
+      <w:numFmt w:val="bullet"/>
+      <w:lvlText w:val="o"/>
+      <w:lvlJc w:val="left"/>
+      <w:pPr>
+        <w:ind w:left="1440" w:hanging="360"/>
+      </w:pPr>
+      <w:rPr>
+        <w:rFonts w:ascii="Courier New" w:hAnsi="Courier New" w:cs="Courier New" w:hint="default"/>
+      </w:rPr>
+    </w:lvl>
+    <w:lvl w:ilvl="2" w:tplc="04160005" w:tentative="1">
+      <w:start w:val="1"/>
+      <w:numFmt w:val="bullet"/>
+      <w:lvlText w:val=""/>
+      <w:lvlJc w:val="left"/>
+      <w:pPr>
+        <w:ind w:left="2160" w:hanging="360"/>
+      </w:pPr>
+      <w:rPr>
+        <w:rFonts w:ascii="Wingdings" w:hAnsi="Wingdings" w:hint="default"/>
+      </w:rPr>
+    </w:lvl>
+    <w:lvl w:ilvl="3" w:tplc="04160001" w:tentative="1">
+      <w:start w:val="1"/>
+      <w:numFmt w:val="bullet"/>
+      <w:lvlText w:val=""/>
+      <w:lvlJc w:val="left"/>
+      <w:pPr>
+        <w:ind w:left="2880" w:hanging="360"/>
+      </w:pPr>
+      <w:rPr>
+        <w:rFonts w:ascii="Symbol" w:hAnsi="Symbol" w:hint="default"/>
+      </w:rPr>
+    </w:lvl>
+    <w:lvl w:ilvl="4" w:tplc="04160003" w:tentative="1">
+      <w:start w:val="1"/>
+      <w:numFmt w:val="bullet"/>
+      <w:lvlText w:val="o"/>
+      <w:lvlJc w:val="left"/>
+      <w:pPr>
+        <w:ind w:left="3600" w:hanging="360"/>
+      </w:pPr>
+      <w:rPr>
+        <w:rFonts w:ascii="Courier New" w:hAnsi="Courier New" w:cs="Courier New" w:hint="default"/>
+      </w:rPr>
+    </w:lvl>
+    <w:lvl w:ilvl="5" w:tplc="04160005" w:tentative="1">
+      <w:start w:val="1"/>
+      <w:numFmt w:val="bullet"/>
+      <w:lvlText w:val=""/>
+      <w:lvlJc w:val="left"/>
+      <w:pPr>
+        <w:ind w:left="4320" w:hanging="360"/>
+      </w:pPr>
+      <w:rPr>
+        <w:rFonts w:ascii="Wingdings" w:hAnsi="Wingdings" w:hint="default"/>
+      </w:rPr>
+    </w:lvl>
+    <w:lvl w:ilvl="6" w:tplc="04160001" w:tentative="1">
+      <w:start w:val="1"/>
+      <w:numFmt w:val="bullet"/>
+      <w:lvlText w:val=""/>
+      <w:lvlJc w:val="left"/>
+      <w:pPr>
+        <w:ind w:left="5040" w:hanging="360"/>
+      </w:pPr>
+      <w:rPr>
+        <w:rFonts w:ascii="Symbol" w:hAnsi="Symbol" w:hint="default"/>
+      </w:rPr>
+    </w:lvl>
+    <w:lvl w:ilvl="7" w:tplc="04160003" w:tentative="1">
+      <w:start w:val="1"/>
+      <w:numFmt w:val="bullet"/>
+      <w:lvlText w:val="o"/>
+      <w:lvlJc w:val="left"/>
+      <w:pPr>
+        <w:ind w:left="5760" w:hanging="360"/>
+      </w:pPr>
+      <w:rPr>
+        <w:rFonts w:ascii="Courier New" w:hAnsi="Courier New" w:cs="Courier New" w:hint="default"/>
+      </w:rPr>
+    </w:lvl>
+    <w:lvl w:ilvl="8" w:tplc="04160005" w:tentative="1">
+      <w:start w:val="1"/>
+      <w:numFmt w:val="bullet"/>
+      <w:lvlText w:val=""/>
+      <w:lvlJc w:val="left"/>
+      <w:pPr>
+        <w:ind w:left="6480" w:hanging="360"/>
+      </w:pPr>
+      <w:rPr>
+        <w:rFonts w:ascii="Wingdings" w:hAnsi="Wingdings" w:hint="default"/>
+      </w:rPr>
+    </w:lvl>
+  </w:abstractNum>
+  <w:num w:numId="1" w16cid:durableId="1393850585">
+    <w:abstractNumId w:val="7"/>
+  </w:num>
+  <w:num w:numId="2" w16cid:durableId="1359894632">
+    <w:abstractNumId w:val="4"/>
+  </w:num>
+  <w:num w:numId="3" w16cid:durableId="168637789">
+    <w:abstractNumId w:val="5"/>
+  </w:num>
+  <w:num w:numId="4" w16cid:durableId="483855733">
+    <w:abstractNumId w:val="8"/>
+  </w:num>
+  <w:num w:numId="5" w16cid:durableId="1714618645">
+    <w:abstractNumId w:val="2"/>
+  </w:num>
+  <w:num w:numId="6" w16cid:durableId="1790315839">
+    <w:abstractNumId w:val="6"/>
+  </w:num>
+  <w:num w:numId="7" w16cid:durableId="1661346028">
+    <w:abstractNumId w:val="1"/>
+  </w:num>
+  <w:num w:numId="8" w16cid:durableId="1717509063">
+    <w:abstractNumId w:val="3"/>
+  </w:num>
+  <w:num w:numId="9" w16cid:durableId="1505129823">
+    <w:abstractNumId w:val="0"/>
+  </w:num>
+</w:numbering>
 </file>
 
 <file path=word/styles.xml><?xml version="1.0" encoding="utf-8"?>
@@ -778,6 +2168,17 @@
     <w:semiHidden/>
     <w:unhideWhenUsed/>
   </w:style>
+  <w:style w:type="paragraph" w:styleId="PargrafodaLista">
+    <w:name w:val="List Paragraph"/>
+    <w:basedOn w:val="Normal"/>
+    <w:uiPriority w:val="34"/>
+    <w:qFormat/>
+    <w:rsid w:val="00AB41C7"/>
+    <w:pPr>
+      <w:ind w:left="720"/>
+      <w:contextualSpacing/>
+    </w:pPr>
+  </w:style>
 </w:styles>
 </file>
 

</xml_diff>